<commit_message>
完成Google UX Certificate-Course 1  Foundations of User Experience (UX) Design
</commit_message>
<xml_diff>
--- a/Google UX Certificate學習筆記.docx
+++ b/Google UX Certificate學習筆記.docx
@@ -2372,29 +2372,7 @@
           <w:sz w:val="24"/>
           <w:szCs w:val="24"/>
         </w:rPr>
-        <w:t xml:space="preserve">: A variety of experienced designers and other </w:t>
-      </w:r>
-      <w:proofErr w:type="spellStart"/>
-      <w:r>
-        <w:rPr>
-          <w:rFonts w:ascii="Source Sans Pro" w:eastAsia="宋体" w:hAnsi="Source Sans Pro" w:cs="宋体"/>
-          <w:color w:val="1F1F1F"/>
-          <w:kern w:val="0"/>
-          <w:sz w:val="24"/>
-          <w:szCs w:val="24"/>
-        </w:rPr>
-        <w:t>UXers</w:t>
-      </w:r>
-      <w:proofErr w:type="spellEnd"/>
-      <w:r>
-        <w:rPr>
-          <w:rFonts w:ascii="Source Sans Pro" w:eastAsia="宋体" w:hAnsi="Source Sans Pro" w:cs="宋体"/>
-          <w:color w:val="1F1F1F"/>
-          <w:kern w:val="0"/>
-          <w:sz w:val="24"/>
-          <w:szCs w:val="24"/>
-        </w:rPr>
-        <w:t xml:space="preserve"> to learn from.</w:t>
+        <w:t>: A variety of experienced designers and other UXers to learn from.</w:t>
       </w:r>
     </w:p>
     <w:p>
@@ -4641,15 +4619,7 @@
     <w:p>
       <w:r>
         <w:lastRenderedPageBreak/>
-        <w:t xml:space="preserve">Next up, screen readers. Screen readers are one of the most common assistive technologies for people with limited vision. The software works on mobile and web devices and reads out loud any on screen text. Screen readers also read any interactive elements, like buttons, along with </w:t>
-      </w:r>
-      <w:proofErr w:type="spellStart"/>
-      <w:r>
-        <w:t>non visible</w:t>
-      </w:r>
-      <w:proofErr w:type="spellEnd"/>
-      <w:r>
-        <w:t xml:space="preserve"> text, like the button names, and any alternative text for images. </w:t>
+        <w:t xml:space="preserve">Next up, screen readers. Screen readers are one of the most common assistive technologies for people with limited vision. The software works on mobile and web devices and reads out loud any on screen text. Screen readers also read any interactive elements, like buttons, along with non visible text, like the button names, and any alternative text for images. </w:t>
       </w:r>
     </w:p>
     <w:p/>
@@ -9697,23 +9667,7 @@
           <w:rFonts w:ascii="Source Sans Pro" w:hAnsi="Source Sans Pro"/>
           <w:color w:val="1F1F1F"/>
         </w:rPr>
-        <w:t xml:space="preserve">If you want to learn more about surveys, check out </w:t>
-      </w:r>
-      <w:proofErr w:type="spellStart"/>
-      <w:r>
-        <w:rPr>
-          <w:rFonts w:ascii="Source Sans Pro" w:hAnsi="Source Sans Pro"/>
-          <w:color w:val="1F1F1F"/>
-        </w:rPr>
-        <w:t>usability.gov's</w:t>
-      </w:r>
-      <w:proofErr w:type="spellEnd"/>
-      <w:r>
-        <w:rPr>
-          <w:rFonts w:ascii="Source Sans Pro" w:hAnsi="Source Sans Pro"/>
-          <w:color w:val="1F1F1F"/>
-        </w:rPr>
-        <w:t xml:space="preserve"> </w:t>
+        <w:t xml:space="preserve">If you want to learn more about surveys, check out usability.gov's </w:t>
       </w:r>
       <w:hyperlink r:id="rId62" w:tgtFrame="_blank" w:history="1">
         <w:r>
@@ -10263,21 +10217,7 @@
         <w:rPr>
           <w:rFonts w:hint="eastAsia"/>
         </w:rPr>
-        <w:t xml:space="preserve"> from </w:t>
-      </w:r>
-      <w:proofErr w:type="spellStart"/>
-      <w:r>
-        <w:rPr>
-          <w:rFonts w:hint="eastAsia"/>
-        </w:rPr>
-        <w:t>Formplus</w:t>
-      </w:r>
-      <w:proofErr w:type="spellEnd"/>
-      <w:r>
-        <w:rPr>
-          <w:rFonts w:hint="eastAsia"/>
-        </w:rPr>
-        <w:t>.</w:t>
+        <w:t xml:space="preserve"> from Formplus.</w:t>
       </w:r>
     </w:p>
     <w:p>
@@ -10606,43 +10546,76 @@
         </w:rPr>
         <w:t>You can avoid false consensus bias by identifying and articulating your assumptions.</w:t>
       </w:r>
+      <w:r>
+        <w:t xml:space="preserve"> </w:t>
+      </w:r>
+      <w:r>
+        <w:rPr>
+          <w:rFonts w:hint="eastAsia"/>
+        </w:rPr>
+        <w:t>For example, you might live in a community that often identifies with certain political beliefs.</w:t>
+      </w:r>
+      <w:r>
+        <w:rPr>
+          <w:rFonts w:hint="eastAsia"/>
+        </w:rPr>
+        <w:t xml:space="preserve"> When you meet a new person, you might assume they share your political beliefs, because you both live in the same town. But that isn't necessarily true. Finding a few people who do align with your beliefs and assuming they represent the entire community is a false consensus. That's another reason to survey large groups of people. </w:t>
+      </w:r>
     </w:p>
     <w:p/>
     <w:p>
+      <w:pPr>
+        <w:pStyle w:val="2"/>
+      </w:pPr>
       <w:r>
         <w:rPr>
           <w:rFonts w:hint="eastAsia"/>
         </w:rPr>
-        <w:t>For example, you might live in a community that often identifies with certain political beliefs.</w:t>
-      </w:r>
+        <w:t>recency bias</w:t>
+      </w:r>
+    </w:p>
+    <w:p>
       <w:r>
         <w:rPr>
           <w:rFonts w:hint="eastAsia"/>
         </w:rPr>
-        <w:t xml:space="preserve"> When you meet a new person, you might assume they share your political beliefs, because you both live in the same town. But that isn't necessarily true. Finding a few people who do align with your beliefs and assuming they represent the entire community is a false consensus. That's another reason to survey large groups of people. </w:t>
+        <w:t>That's when it's easiest to remember the last thing you heard in an interview, conversation, or similar setting, because it's the most recent. When talking to someone, you're more likely to remember things they shared at the end of the conversation.</w:t>
       </w:r>
     </w:p>
     <w:p/>
     <w:p>
+      <w:r>
+        <w:rPr>
+          <w:rFonts w:hint="eastAsia"/>
+        </w:rPr>
+        <w:t xml:space="preserve">To overcome the recency bias, you can take detailed notes or recordings for each interview or conversation you have. This way, you can review what people said at the start of the conversation in case you don't remember. </w:t>
+      </w:r>
+    </w:p>
+    <w:p/>
+    <w:p>
       <w:pPr>
         <w:pStyle w:val="2"/>
+      </w:pPr>
+      <w:r>
         <w:rPr>
           <w:rFonts w:hint="eastAsia"/>
         </w:rPr>
-      </w:pPr>
+        <w:t>primacy bias</w:t>
+      </w:r>
+    </w:p>
+    <w:p>
       <w:r>
         <w:rPr>
           <w:rFonts w:hint="eastAsia"/>
         </w:rPr>
-        <w:t>recency bias</w:t>
-      </w:r>
-    </w:p>
-    <w:p>
+        <w:t xml:space="preserve">UX designers may also struggle with primacy bias, where you remember the first participant most strongly. Sometimes the first person you meet makes the strongest impression, because </w:t>
+      </w:r>
       <w:r>
         <w:rPr>
           <w:rFonts w:hint="eastAsia"/>
         </w:rPr>
-        <w:t>That's when it's easiest to remember the last thing you heard in an interview, conversation, or similar setting, because it's the most recent. When talking to someone, you're more likely to remember things they shared at the end of the conversation.</w:t>
+        <w:lastRenderedPageBreak/>
+        <w:t xml:space="preserve">you're in a new situation or having a new experience. </w:t>
       </w:r>
     </w:p>
     <w:p/>
@@ -10651,11 +10624,20 @@
         <w:rPr>
           <w:rFonts w:hint="eastAsia"/>
         </w:rPr>
-        <w:t xml:space="preserve">To overcome the recency bias, you can take detailed notes or recordings for each interview or conversation you have. This way, you can review what people said at the start of the conversation in case you don't remember. </w:t>
+        <w:t xml:space="preserve">The primacy bias, like the recency bias, is another reason to take detailed notes or recordings, so you can review everything that happened, not just the memorable first impressions. </w:t>
       </w:r>
     </w:p>
     <w:p/>
     <w:p>
+      <w:r>
+        <w:rPr>
+          <w:rFonts w:hint="eastAsia"/>
+        </w:rPr>
+        <w:t xml:space="preserve">Recency and primacy biases also demonstrate why you should interview each participant in the same way. Consistency makes it easier to compare and contrast over time. Consistency makes it more likely that you'll remember the unusual and important moments that happen throughout your research. </w:t>
+      </w:r>
+    </w:p>
+    <w:p/>
+    <w:p>
       <w:pPr>
         <w:pStyle w:val="2"/>
       </w:pPr>
@@ -10663,148 +10645,101 @@
         <w:rPr>
           <w:rFonts w:hint="eastAsia"/>
         </w:rPr>
-        <w:t>primacy bias</w:t>
-      </w:r>
-    </w:p>
-    <w:p>
+        <w:t>implicit bias</w:t>
+      </w:r>
+    </w:p>
+    <w:p>
+      <w:r>
+        <w:t>I</w:t>
+      </w:r>
       <w:r>
         <w:rPr>
           <w:rFonts w:hint="eastAsia"/>
         </w:rPr>
-        <w:t xml:space="preserve">UX designers may also struggle with primacy bias, where you remember the first participant </w:t>
-      </w:r>
+        <w:t xml:space="preserve">mplicit bias is also known as unconscious bias. Implicit bias is a collection of attitudes and stereotypes we associate to people without our conscious knowledge. </w:t>
+      </w:r>
+    </w:p>
+    <w:p/>
+    <w:p>
       <w:r>
         <w:rPr>
           <w:rFonts w:hint="eastAsia"/>
         </w:rPr>
+        <w:t>One of the most common forms of implicit bias in UX is when we only interview people within a limited set of identity profiles, such as race, age, gender, socioeconomic status, and ability. These profiles are generally based on assumptions we have about certain types of people. For example, implicit bias might cause you to feel uncomfortable interviewing people whose life experiences are different from your own.</w:t>
+      </w:r>
+    </w:p>
+    <w:p/>
+    <w:p>
+      <w:r>
+        <w:rPr>
+          <w:rFonts w:hint="eastAsia"/>
+        </w:rPr>
+        <w:t xml:space="preserve">On the other hand, we might choose to interview people from typically excluded groups, but then ask potentially offensive questions because of our internalized stereotypes. </w:t>
+      </w:r>
+    </w:p>
+    <w:p/>
+    <w:p>
+      <w:r>
+        <w:rPr>
+          <w:rFonts w:hint="eastAsia"/>
+        </w:rPr>
+        <w:t xml:space="preserve">Both of these scenarios are problematic and lead to a lack of representation in our research and design process. </w:t>
+      </w:r>
+    </w:p>
+    <w:p/>
+    <w:p>
+      <w:r>
+        <w:rPr>
+          <w:rFonts w:hint="eastAsia"/>
+        </w:rPr>
+        <w:t xml:space="preserve">The most important thing to note about implicit biases is that everybody has them. To overcome our biases, we can reflect on our behaviors, and we can ask others to point our implicit biases. That's one of the best ways we can become aware of our biases. </w:t>
+      </w:r>
+    </w:p>
+    <w:p/>
+    <w:p>
+      <w:pPr>
+        <w:pStyle w:val="2"/>
+      </w:pPr>
+      <w:r>
+        <w:rPr>
+          <w:rFonts w:hint="eastAsia"/>
+        </w:rPr>
+        <w:t>sunk cost fallacy</w:t>
+      </w:r>
+    </w:p>
+    <w:p>
+      <w:r>
+        <w:rPr>
+          <w:rFonts w:hint="eastAsia"/>
+        </w:rPr>
+        <w:t xml:space="preserve">This is the idea that the deeper we get into a project we've invested in, the harder it is to change course without feeling like we've failed or wasted time. </w:t>
+      </w:r>
+    </w:p>
+    <w:p/>
+    <w:p>
+      <w:r>
+        <w:rPr>
+          <w:rFonts w:hint="eastAsia"/>
+        </w:rPr>
+        <w:t xml:space="preserve">The phrase "sunk cost" refers to the time we've already spent or sunk into a project or activity. </w:t>
+      </w:r>
+    </w:p>
+    <w:p/>
+    <w:p>
+      <w:r>
+        <w:rPr>
+          <w:rFonts w:hint="eastAsia"/>
+        </w:rPr>
+        <w:t xml:space="preserve">For example, you might think to yourself, I might as well keep watching this terrible movie because I've watched an hour of it already. </w:t>
+      </w:r>
+    </w:p>
+    <w:p/>
+    <w:p>
+      <w:r>
+        <w:rPr>
+          <w:rFonts w:hint="eastAsia"/>
+        </w:rPr>
         <w:lastRenderedPageBreak/>
-        <w:t xml:space="preserve">most strongly. Sometimes the first person you meet makes the strongest impression, because you're in a new situation or having a new experience. </w:t>
-      </w:r>
-    </w:p>
-    <w:p/>
-    <w:p>
-      <w:r>
-        <w:rPr>
-          <w:rFonts w:hint="eastAsia"/>
-        </w:rPr>
-        <w:t xml:space="preserve">The primacy bias, like the recency bias, is another reason to take detailed notes or recordings, so you can review everything that happened, not just the memorable first impressions. </w:t>
-      </w:r>
-    </w:p>
-    <w:p/>
-    <w:p>
-      <w:r>
-        <w:rPr>
-          <w:rFonts w:hint="eastAsia"/>
-        </w:rPr>
-        <w:t xml:space="preserve">Recency and primacy biases also demonstrate why you should interview each participant in the same way. Consistency makes it easier to compare and contrast over time. Consistency makes it more likely that you'll remember the unusual and important moments that happen throughout your research. </w:t>
-      </w:r>
-    </w:p>
-    <w:p/>
-    <w:p>
-      <w:pPr>
-        <w:pStyle w:val="2"/>
-        <w:rPr>
-          <w:rFonts w:hint="eastAsia"/>
-        </w:rPr>
-      </w:pPr>
-      <w:r>
-        <w:rPr>
-          <w:rFonts w:hint="eastAsia"/>
-        </w:rPr>
-        <w:t>implicit bias</w:t>
-      </w:r>
-    </w:p>
-    <w:p>
-      <w:r>
-        <w:t>I</w:t>
-      </w:r>
-      <w:r>
-        <w:rPr>
-          <w:rFonts w:hint="eastAsia"/>
-        </w:rPr>
-        <w:t xml:space="preserve">mplicit bias is also known as unconscious bias. Implicit bias is a collection of attitudes and stereotypes we associate to people without our conscious knowledge. </w:t>
-      </w:r>
-    </w:p>
-    <w:p/>
-    <w:p>
-      <w:r>
-        <w:rPr>
-          <w:rFonts w:hint="eastAsia"/>
-        </w:rPr>
-        <w:t>One of the most common forms of implicit bias in UX is when we only interview people within a limited set of identity profiles, such as race, age, gender, socioeconomic status, and ability. These profiles are generally based on assumptions we have about certain types of people. For example, implicit bias might cause you to feel uncomfortable interviewing people whose life experiences are different from your own.</w:t>
-      </w:r>
-    </w:p>
-    <w:p/>
-    <w:p>
-      <w:r>
-        <w:rPr>
-          <w:rFonts w:hint="eastAsia"/>
-        </w:rPr>
-        <w:t xml:space="preserve">On the other hand, we might choose to interview people from typically excluded groups, but then ask potentially offensive questions because of our internalized stereotypes. </w:t>
-      </w:r>
-    </w:p>
-    <w:p/>
-    <w:p>
-      <w:r>
-        <w:rPr>
-          <w:rFonts w:hint="eastAsia"/>
-        </w:rPr>
-        <w:t xml:space="preserve">Both of these scenarios are problematic and lead to a lack of representation in our research and design process. </w:t>
-      </w:r>
-    </w:p>
-    <w:p/>
-    <w:p>
-      <w:r>
-        <w:rPr>
-          <w:rFonts w:hint="eastAsia"/>
-        </w:rPr>
-        <w:t xml:space="preserve">The most important thing to note about implicit biases is that everybody has them. To overcome our biases, we can reflect on our behaviors, and we can ask others to point our implicit biases. That's one of the best ways we can become aware of our biases. </w:t>
-      </w:r>
-    </w:p>
-    <w:p/>
-    <w:p>
-      <w:pPr>
-        <w:pStyle w:val="2"/>
-      </w:pPr>
-      <w:r>
-        <w:rPr>
-          <w:rFonts w:hint="eastAsia"/>
-        </w:rPr>
-        <w:t>sunk cost fallacy</w:t>
-      </w:r>
-    </w:p>
-    <w:p>
-      <w:r>
-        <w:rPr>
-          <w:rFonts w:hint="eastAsia"/>
-        </w:rPr>
-        <w:t xml:space="preserve">This is the idea that the deeper we get into a project we've invested in, the harder it is to change course without feeling like we've failed or wasted time. </w:t>
-      </w:r>
-    </w:p>
-    <w:p/>
-    <w:p>
-      <w:r>
-        <w:rPr>
-          <w:rFonts w:hint="eastAsia"/>
-        </w:rPr>
-        <w:t xml:space="preserve">The phrase "sunk cost" refers to the time we've already spent or sunk into a project or activity. </w:t>
-      </w:r>
-    </w:p>
-    <w:p/>
-    <w:p>
-      <w:r>
-        <w:rPr>
-          <w:rFonts w:hint="eastAsia"/>
-        </w:rPr>
-        <w:t xml:space="preserve">For example, you might think to yourself, I might as well keep watching this terrible movie because I've watched an hour of it already. </w:t>
-      </w:r>
-    </w:p>
-    <w:p/>
-    <w:p>
-      <w:r>
-        <w:rPr>
-          <w:rFonts w:hint="eastAsia"/>
-        </w:rPr>
         <w:t>For UX designers, the sunk cost fallacy comes into play when working on a design. You might have invested hours into designing a new feature, but then learned that the feature doesn't really address a user problem. It's easy to keep working on a design that you've invested time into. But ultimately, you need to focus on work that positively impacts users.</w:t>
       </w:r>
     </w:p>
@@ -10819,6 +10754,1582 @@
     </w:p>
     <w:p/>
     <w:p/>
+    <w:p>
+      <w:pPr>
+        <w:pStyle w:val="a9"/>
+      </w:pPr>
+      <w:r>
+        <w:rPr>
+          <w:rFonts w:hint="eastAsia"/>
+        </w:rPr>
+        <w:t>Fight</w:t>
+      </w:r>
+      <w:r>
+        <w:t xml:space="preserve"> </w:t>
+      </w:r>
+      <w:r>
+        <w:rPr>
+          <w:rFonts w:hint="eastAsia"/>
+        </w:rPr>
+        <w:t>against</w:t>
+      </w:r>
+      <w:r>
+        <w:t xml:space="preserve"> </w:t>
+      </w:r>
+      <w:r>
+        <w:rPr>
+          <w:rFonts w:hint="eastAsia"/>
+        </w:rPr>
+        <w:t>bias</w:t>
+      </w:r>
+    </w:p>
+    <w:p>
+      <w:pPr>
+        <w:pStyle w:val="2"/>
+        <w:shd w:val="clear" w:color="auto" w:fill="FFFFFF"/>
+        <w:spacing w:before="0" w:beforeAutospacing="0" w:after="240" w:afterAutospacing="0"/>
+        <w:rPr>
+          <w:rFonts w:ascii="Source Sans Pro" w:hAnsi="Source Sans Pro" w:cs="Arial"/>
+          <w:color w:val="1F1F1F"/>
+          <w:spacing w:val="-2"/>
+        </w:rPr>
+      </w:pPr>
+      <w:r>
+        <w:rPr>
+          <w:rFonts w:ascii="Source Sans Pro" w:hAnsi="Source Sans Pro" w:cs="Arial"/>
+          <w:color w:val="1F1F1F"/>
+          <w:spacing w:val="-2"/>
+        </w:rPr>
+        <w:t>Preventing bias in data collection</w:t>
+      </w:r>
+    </w:p>
+    <w:p>
+      <w:pPr>
+        <w:pStyle w:val="a7"/>
+        <w:shd w:val="clear" w:color="auto" w:fill="FFFFFF"/>
+        <w:spacing w:before="0" w:beforeAutospacing="0" w:after="240" w:afterAutospacing="0"/>
+        <w:rPr>
+          <w:rFonts w:ascii="Source Sans Pro" w:hAnsi="Source Sans Pro" w:cs="Arial"/>
+          <w:color w:val="1F1F1F"/>
+          <w:sz w:val="21"/>
+          <w:szCs w:val="21"/>
+        </w:rPr>
+      </w:pPr>
+      <w:r>
+        <w:rPr>
+          <w:rFonts w:ascii="Source Sans Pro" w:hAnsi="Source Sans Pro" w:cs="Arial"/>
+          <w:color w:val="1F1F1F"/>
+          <w:sz w:val="21"/>
+          <w:szCs w:val="21"/>
+        </w:rPr>
+        <w:t>It’s important to note that everyone has biases. It’s just a natural part of being human. Being able to recognize your own biases and prevent them from affecting your work is what really matters. As a UX designer, you’ll need to know how to anticipate, identify, and overcome biases in your research, in particular.</w:t>
+      </w:r>
+    </w:p>
+    <w:p>
+      <w:pPr>
+        <w:shd w:val="clear" w:color="auto" w:fill="FFFFFF"/>
+        <w:rPr>
+          <w:rFonts w:ascii="Arial" w:hAnsi="Arial" w:cs="Arial"/>
+          <w:color w:val="1F1F1F"/>
+          <w:szCs w:val="21"/>
+        </w:rPr>
+      </w:pPr>
+      <w:r>
+        <w:rPr>
+          <w:rFonts w:ascii="Arial" w:hAnsi="Arial" w:cs="Arial"/>
+          <w:noProof/>
+          <w:color w:val="1F1F1F"/>
+          <w:szCs w:val="21"/>
+        </w:rPr>
+        <w:drawing>
+          <wp:inline distT="0" distB="0" distL="0" distR="0" wp14:anchorId="6404E57B" wp14:editId="73DE6990">
+            <wp:extent cx="5274310" cy="970915"/>
+            <wp:effectExtent l="0" t="0" r="2540" b="635"/>
+            <wp:docPr id="41" name="图片 41" descr="icon of a hand, finger pressing a button; text reads: choose your words carefully"/>
+            <wp:cNvGraphicFramePr>
+              <a:graphicFrameLocks xmlns:a="http://schemas.openxmlformats.org/drawingml/2006/main" noChangeAspect="1"/>
+            </wp:cNvGraphicFramePr>
+            <a:graphic xmlns:a="http://schemas.openxmlformats.org/drawingml/2006/main">
+              <a:graphicData uri="http://schemas.openxmlformats.org/drawingml/2006/picture">
+                <pic:pic xmlns:pic="http://schemas.openxmlformats.org/drawingml/2006/picture">
+                  <pic:nvPicPr>
+                    <pic:cNvPr id="0" name="Picture 2" descr="icon of a hand, finger pressing a button; text reads: choose your words carefully"/>
+                    <pic:cNvPicPr>
+                      <a:picLocks noChangeAspect="1" noChangeArrowheads="1"/>
+                    </pic:cNvPicPr>
+                  </pic:nvPicPr>
+                  <pic:blipFill>
+                    <a:blip r:embed="rId67" cstate="print">
+                      <a:extLst>
+                        <a:ext uri="{28A0092B-C50C-407E-A947-70E740481C1C}">
+                          <a14:useLocalDpi xmlns:a14="http://schemas.microsoft.com/office/drawing/2010/main" val="0"/>
+                        </a:ext>
+                      </a:extLst>
+                    </a:blip>
+                    <a:srcRect/>
+                    <a:stretch>
+                      <a:fillRect/>
+                    </a:stretch>
+                  </pic:blipFill>
+                  <pic:spPr bwMode="auto">
+                    <a:xfrm>
+                      <a:off x="0" y="0"/>
+                      <a:ext cx="5274310" cy="970915"/>
+                    </a:xfrm>
+                    <a:prstGeom prst="rect">
+                      <a:avLst/>
+                    </a:prstGeom>
+                    <a:noFill/>
+                    <a:ln>
+                      <a:noFill/>
+                    </a:ln>
+                  </pic:spPr>
+                </pic:pic>
+              </a:graphicData>
+            </a:graphic>
+          </wp:inline>
+        </w:drawing>
+      </w:r>
+    </w:p>
+    <w:p>
+      <w:pPr>
+        <w:pStyle w:val="3"/>
+        <w:rPr>
+          <w:rFonts w:ascii="Source Sans Pro" w:hAnsi="Source Sans Pro"/>
+        </w:rPr>
+      </w:pPr>
+      <w:r>
+        <w:rPr>
+          <w:rStyle w:val="ac"/>
+          <w:rFonts w:ascii="unset" w:hAnsi="unset" w:cs="Arial"/>
+          <w:color w:val="1F1F1F"/>
+          <w:sz w:val="21"/>
+          <w:szCs w:val="21"/>
+        </w:rPr>
+        <w:t>Remain open minded</w:t>
+      </w:r>
+    </w:p>
+    <w:p>
+      <w:pPr>
+        <w:pStyle w:val="a7"/>
+        <w:shd w:val="clear" w:color="auto" w:fill="FFFFFF"/>
+        <w:spacing w:before="0" w:beforeAutospacing="0" w:after="240" w:afterAutospacing="0"/>
+        <w:rPr>
+          <w:rFonts w:ascii="Source Sans Pro" w:hAnsi="Source Sans Pro" w:cs="Arial"/>
+          <w:color w:val="1F1F1F"/>
+          <w:sz w:val="21"/>
+          <w:szCs w:val="21"/>
+        </w:rPr>
+      </w:pPr>
+      <w:r>
+        <w:rPr>
+          <w:rFonts w:ascii="Source Sans Pro" w:hAnsi="Source Sans Pro" w:cs="Arial"/>
+          <w:color w:val="1F1F1F"/>
+          <w:sz w:val="21"/>
+          <w:szCs w:val="21"/>
+        </w:rPr>
+        <w:t xml:space="preserve">One more tip: When you’re conducting research, you have to work hard to treat all information equally to avoid both </w:t>
+      </w:r>
+      <w:r>
+        <w:rPr>
+          <w:rStyle w:val="ac"/>
+          <w:rFonts w:ascii="unset" w:hAnsi="unset" w:cs="Arial"/>
+          <w:color w:val="1F1F1F"/>
+          <w:sz w:val="21"/>
+          <w:szCs w:val="21"/>
+        </w:rPr>
+        <w:t xml:space="preserve">primacy bias, </w:t>
+      </w:r>
+      <w:r>
+        <w:rPr>
+          <w:rFonts w:ascii="Source Sans Pro" w:hAnsi="Source Sans Pro" w:cs="Arial"/>
+          <w:color w:val="1F1F1F"/>
+          <w:sz w:val="21"/>
+          <w:szCs w:val="21"/>
+        </w:rPr>
+        <w:t xml:space="preserve">which is remembering the first user more than others, and </w:t>
+      </w:r>
+      <w:r>
+        <w:rPr>
+          <w:rStyle w:val="ac"/>
+          <w:rFonts w:ascii="unset" w:hAnsi="unset" w:cs="Arial"/>
+          <w:color w:val="1F1F1F"/>
+          <w:sz w:val="21"/>
+          <w:szCs w:val="21"/>
+        </w:rPr>
+        <w:t>recency bias</w:t>
+      </w:r>
+      <w:r>
+        <w:rPr>
+          <w:rFonts w:ascii="Source Sans Pro" w:hAnsi="Source Sans Pro" w:cs="Arial"/>
+          <w:color w:val="1F1F1F"/>
+          <w:sz w:val="21"/>
+          <w:szCs w:val="21"/>
+        </w:rPr>
+        <w:t>, which is most easily remembering the last thing you heard. To help combat these biases in your own research, it’s helpful to space out the scheduling of interviews, ask your colleagues to join you during interviews to provide additional opinions, and take careful notes. </w:t>
+      </w:r>
+    </w:p>
+    <w:p>
+      <w:pPr>
+        <w:pStyle w:val="3"/>
+        <w:rPr>
+          <w:rFonts w:ascii="Source Sans Pro" w:hAnsi="Source Sans Pro"/>
+        </w:rPr>
+      </w:pPr>
+      <w:r>
+        <w:rPr>
+          <w:rStyle w:val="ac"/>
+          <w:rFonts w:ascii="unset" w:hAnsi="unset" w:cs="Arial"/>
+          <w:color w:val="1F1F1F"/>
+          <w:sz w:val="21"/>
+          <w:szCs w:val="21"/>
+        </w:rPr>
+        <w:t>Foster independent thinking</w:t>
+      </w:r>
+    </w:p>
+    <w:p>
+      <w:pPr>
+        <w:pStyle w:val="a7"/>
+        <w:shd w:val="clear" w:color="auto" w:fill="FFFFFF"/>
+        <w:spacing w:before="0" w:beforeAutospacing="0" w:after="240" w:afterAutospacing="0"/>
+        <w:rPr>
+          <w:rFonts w:ascii="Source Sans Pro" w:hAnsi="Source Sans Pro" w:cs="Arial"/>
+          <w:color w:val="1F1F1F"/>
+          <w:sz w:val="21"/>
+          <w:szCs w:val="21"/>
+        </w:rPr>
+      </w:pPr>
+      <w:r>
+        <w:rPr>
+          <w:rFonts w:ascii="Source Sans Pro" w:hAnsi="Source Sans Pro" w:cs="Arial"/>
+          <w:color w:val="1F1F1F"/>
+          <w:sz w:val="21"/>
+          <w:szCs w:val="21"/>
+        </w:rPr>
+        <w:t xml:space="preserve">Group interviews can be affected by the </w:t>
+      </w:r>
+      <w:r>
+        <w:rPr>
+          <w:rStyle w:val="ac"/>
+          <w:rFonts w:ascii="unset" w:hAnsi="unset" w:cs="Arial"/>
+          <w:color w:val="1F1F1F"/>
+          <w:sz w:val="21"/>
+          <w:szCs w:val="21"/>
+        </w:rPr>
+        <w:t>bandwagon effect</w:t>
+      </w:r>
+      <w:r>
+        <w:rPr>
+          <w:rFonts w:ascii="Source Sans Pro" w:hAnsi="Source Sans Pro" w:cs="Arial"/>
+          <w:color w:val="1F1F1F"/>
+          <w:sz w:val="21"/>
+          <w:szCs w:val="21"/>
+        </w:rPr>
+        <w:t>, or going along with the group’s opinion instead of thinking creatively, which can discourage open discussion by people who have an opinion that doesn’t align with the majority of the group. </w:t>
+      </w:r>
+    </w:p>
+    <w:p>
+      <w:pPr>
+        <w:pStyle w:val="a7"/>
+        <w:shd w:val="clear" w:color="auto" w:fill="FFFFFF"/>
+        <w:spacing w:before="0" w:beforeAutospacing="0" w:after="240" w:afterAutospacing="0"/>
+        <w:rPr>
+          <w:rFonts w:ascii="Source Sans Pro" w:hAnsi="Source Sans Pro" w:cs="Arial"/>
+          <w:color w:val="1F1F1F"/>
+          <w:sz w:val="21"/>
+          <w:szCs w:val="21"/>
+        </w:rPr>
+      </w:pPr>
+      <w:r>
+        <w:rPr>
+          <w:rFonts w:ascii="Source Sans Pro" w:hAnsi="Source Sans Pro" w:cs="Arial"/>
+          <w:color w:val="1F1F1F"/>
+          <w:sz w:val="21"/>
+          <w:szCs w:val="21"/>
+        </w:rPr>
+        <w:t xml:space="preserve">For example, imagine you’re conducting research with a group of five participants. You ask each person in the group to share their thoughts one at a time about a particular product </w:t>
+      </w:r>
+      <w:r>
+        <w:rPr>
+          <w:rFonts w:ascii="Source Sans Pro" w:hAnsi="Source Sans Pro" w:cs="Arial"/>
+          <w:color w:val="1F1F1F"/>
+          <w:sz w:val="21"/>
+          <w:szCs w:val="21"/>
+        </w:rPr>
+        <w:lastRenderedPageBreak/>
+        <w:t>design choice, like the placement of a button on the home page. By the time the last person shares their thoughts, their feedback will be affected by all of the answers that were shared before them. To combat the bandwagon effect, ask participants to write down or record their thoughts before discussing as a group.</w:t>
+      </w:r>
+    </w:p>
+    <w:p>
+      <w:pPr>
+        <w:shd w:val="clear" w:color="auto" w:fill="FFFFFF"/>
+        <w:rPr>
+          <w:rFonts w:ascii="Arial" w:hAnsi="Arial" w:cs="Arial"/>
+          <w:color w:val="1F1F1F"/>
+          <w:szCs w:val="21"/>
+        </w:rPr>
+      </w:pPr>
+      <w:r>
+        <w:rPr>
+          <w:rFonts w:ascii="Arial" w:hAnsi="Arial" w:cs="Arial"/>
+          <w:noProof/>
+          <w:color w:val="1F1F1F"/>
+          <w:szCs w:val="21"/>
+        </w:rPr>
+        <w:drawing>
+          <wp:inline distT="0" distB="0" distL="0" distR="0" wp14:anchorId="408CA9FC" wp14:editId="6F61FDF6">
+            <wp:extent cx="5274310" cy="850900"/>
+            <wp:effectExtent l="0" t="0" r="2540" b="6350"/>
+            <wp:docPr id="39" name="图片 39" descr="Icon of a magnifying glass magnifying a paper; text reads: avoid specific language"/>
+            <wp:cNvGraphicFramePr>
+              <a:graphicFrameLocks xmlns:a="http://schemas.openxmlformats.org/drawingml/2006/main" noChangeAspect="1"/>
+            </wp:cNvGraphicFramePr>
+            <a:graphic xmlns:a="http://schemas.openxmlformats.org/drawingml/2006/main">
+              <a:graphicData uri="http://schemas.openxmlformats.org/drawingml/2006/picture">
+                <pic:pic xmlns:pic="http://schemas.openxmlformats.org/drawingml/2006/picture">
+                  <pic:nvPicPr>
+                    <pic:cNvPr id="0" name="Picture 4" descr="Icon of a magnifying glass magnifying a paper; text reads: avoid specific language"/>
+                    <pic:cNvPicPr>
+                      <a:picLocks noChangeAspect="1" noChangeArrowheads="1"/>
+                    </pic:cNvPicPr>
+                  </pic:nvPicPr>
+                  <pic:blipFill>
+                    <a:blip r:embed="rId68" cstate="print">
+                      <a:extLst>
+                        <a:ext uri="{28A0092B-C50C-407E-A947-70E740481C1C}">
+                          <a14:useLocalDpi xmlns:a14="http://schemas.microsoft.com/office/drawing/2010/main" val="0"/>
+                        </a:ext>
+                      </a:extLst>
+                    </a:blip>
+                    <a:srcRect/>
+                    <a:stretch>
+                      <a:fillRect/>
+                    </a:stretch>
+                  </pic:blipFill>
+                  <pic:spPr bwMode="auto">
+                    <a:xfrm>
+                      <a:off x="0" y="0"/>
+                      <a:ext cx="5274310" cy="850900"/>
+                    </a:xfrm>
+                    <a:prstGeom prst="rect">
+                      <a:avLst/>
+                    </a:prstGeom>
+                    <a:noFill/>
+                    <a:ln>
+                      <a:noFill/>
+                    </a:ln>
+                  </pic:spPr>
+                </pic:pic>
+              </a:graphicData>
+            </a:graphic>
+          </wp:inline>
+        </w:drawing>
+      </w:r>
+    </w:p>
+    <w:p>
+      <w:pPr>
+        <w:pStyle w:val="3"/>
+        <w:rPr>
+          <w:rFonts w:ascii="Source Sans Pro" w:hAnsi="Source Sans Pro"/>
+        </w:rPr>
+      </w:pPr>
+      <w:r>
+        <w:rPr>
+          <w:rStyle w:val="ac"/>
+          <w:rFonts w:ascii="unset" w:hAnsi="unset" w:cs="Arial"/>
+          <w:color w:val="1F1F1F"/>
+          <w:sz w:val="21"/>
+          <w:szCs w:val="21"/>
+        </w:rPr>
+        <w:t>Plan your research effectively</w:t>
+      </w:r>
+    </w:p>
+    <w:p>
+      <w:pPr>
+        <w:pStyle w:val="a7"/>
+        <w:shd w:val="clear" w:color="auto" w:fill="FFFFFF"/>
+        <w:spacing w:before="0" w:beforeAutospacing="0" w:after="240" w:afterAutospacing="0"/>
+        <w:rPr>
+          <w:rFonts w:ascii="Source Sans Pro" w:hAnsi="Source Sans Pro" w:cs="Arial"/>
+          <w:color w:val="1F1F1F"/>
+          <w:sz w:val="21"/>
+          <w:szCs w:val="21"/>
+        </w:rPr>
+      </w:pPr>
+      <w:r>
+        <w:rPr>
+          <w:rFonts w:ascii="Source Sans Pro" w:hAnsi="Source Sans Pro" w:cs="Arial"/>
+          <w:color w:val="1F1F1F"/>
+          <w:sz w:val="21"/>
+          <w:szCs w:val="21"/>
+        </w:rPr>
+        <w:t xml:space="preserve">Tight deadlines are inevitable. But as a UX designer, it’s essential you get enough time to recruit the right users for your research. </w:t>
+      </w:r>
+      <w:r>
+        <w:rPr>
+          <w:rStyle w:val="ac"/>
+          <w:rFonts w:ascii="unset" w:hAnsi="unset" w:cs="Arial"/>
+          <w:color w:val="1F1F1F"/>
+          <w:sz w:val="21"/>
+          <w:szCs w:val="21"/>
+        </w:rPr>
+        <w:t xml:space="preserve">Availability bias </w:t>
+      </w:r>
+      <w:r>
+        <w:rPr>
+          <w:rFonts w:ascii="Source Sans Pro" w:hAnsi="Source Sans Pro" w:cs="Arial"/>
+          <w:color w:val="1F1F1F"/>
+          <w:sz w:val="21"/>
+          <w:szCs w:val="21"/>
+        </w:rPr>
+        <w:t>occurs when you rush the user recruitment process or skip screener questions to attract a bigger pool of users, even if they don’t fit the qualifications or characteristics that you’ve already determined are present in your ideal user. </w:t>
+      </w:r>
+    </w:p>
+    <w:p>
+      <w:pPr>
+        <w:pStyle w:val="a7"/>
+        <w:shd w:val="clear" w:color="auto" w:fill="FFFFFF"/>
+        <w:spacing w:before="0" w:beforeAutospacing="0" w:after="240" w:afterAutospacing="0"/>
+        <w:rPr>
+          <w:rFonts w:ascii="Source Sans Pro" w:hAnsi="Source Sans Pro" w:cs="Arial"/>
+          <w:color w:val="1F1F1F"/>
+          <w:sz w:val="21"/>
+          <w:szCs w:val="21"/>
+        </w:rPr>
+      </w:pPr>
+      <w:r>
+        <w:rPr>
+          <w:rFonts w:ascii="Source Sans Pro" w:hAnsi="Source Sans Pro" w:cs="Arial"/>
+          <w:color w:val="1F1F1F"/>
+          <w:sz w:val="21"/>
+          <w:szCs w:val="21"/>
+        </w:rPr>
+        <w:t>The research that you collect is vital to your product design process. So interviewing users that don’t fall under your personas won’t give you the data you need to improve your designs. If you’re having trouble recruiting the right users before your deadline, offer a better incentive for participating in your study, adjust your recruitment strategy, or ask your project manager for more time. Don’t just take any user who’s available. </w:t>
+      </w:r>
+    </w:p>
+    <w:p>
+      <w:pPr>
+        <w:shd w:val="clear" w:color="auto" w:fill="FFFFFF"/>
+        <w:rPr>
+          <w:rFonts w:ascii="Arial" w:hAnsi="Arial" w:cs="Arial"/>
+          <w:color w:val="1F1F1F"/>
+          <w:szCs w:val="21"/>
+        </w:rPr>
+      </w:pPr>
+      <w:r>
+        <w:rPr>
+          <w:rFonts w:ascii="Arial" w:hAnsi="Arial" w:cs="Arial"/>
+          <w:noProof/>
+          <w:color w:val="1F1F1F"/>
+          <w:szCs w:val="21"/>
+        </w:rPr>
+        <w:drawing>
+          <wp:inline distT="0" distB="0" distL="0" distR="0" wp14:anchorId="4811BCA3" wp14:editId="6B7E9C1E">
+            <wp:extent cx="5274310" cy="846455"/>
+            <wp:effectExtent l="0" t="0" r="2540" b="0"/>
+            <wp:docPr id="34" name="图片 34" descr="Icon of a profile silhouette of a face, text reads: remain open minded"/>
+            <wp:cNvGraphicFramePr>
+              <a:graphicFrameLocks xmlns:a="http://schemas.openxmlformats.org/drawingml/2006/main" noChangeAspect="1"/>
+            </wp:cNvGraphicFramePr>
+            <a:graphic xmlns:a="http://schemas.openxmlformats.org/drawingml/2006/main">
+              <a:graphicData uri="http://schemas.openxmlformats.org/drawingml/2006/picture">
+                <pic:pic xmlns:pic="http://schemas.openxmlformats.org/drawingml/2006/picture">
+                  <pic:nvPicPr>
+                    <pic:cNvPr id="0" name="Picture 9" descr="Icon of a profile silhouette of a face, text reads: remain open minded"/>
+                    <pic:cNvPicPr>
+                      <a:picLocks noChangeAspect="1" noChangeArrowheads="1"/>
+                    </pic:cNvPicPr>
+                  </pic:nvPicPr>
+                  <pic:blipFill>
+                    <a:blip r:embed="rId69" cstate="print">
+                      <a:extLst>
+                        <a:ext uri="{28A0092B-C50C-407E-A947-70E740481C1C}">
+                          <a14:useLocalDpi xmlns:a14="http://schemas.microsoft.com/office/drawing/2010/main" val="0"/>
+                        </a:ext>
+                      </a:extLst>
+                    </a:blip>
+                    <a:srcRect/>
+                    <a:stretch>
+                      <a:fillRect/>
+                    </a:stretch>
+                  </pic:blipFill>
+                  <pic:spPr bwMode="auto">
+                    <a:xfrm>
+                      <a:off x="0" y="0"/>
+                      <a:ext cx="5274310" cy="846455"/>
+                    </a:xfrm>
+                    <a:prstGeom prst="rect">
+                      <a:avLst/>
+                    </a:prstGeom>
+                    <a:noFill/>
+                    <a:ln>
+                      <a:noFill/>
+                    </a:ln>
+                  </pic:spPr>
+                </pic:pic>
+              </a:graphicData>
+            </a:graphic>
+          </wp:inline>
+        </w:drawing>
+      </w:r>
+    </w:p>
+    <w:p>
+      <w:pPr>
+        <w:pStyle w:val="3"/>
+        <w:rPr>
+          <w:rFonts w:ascii="Source Sans Pro" w:hAnsi="Source Sans Pro"/>
+        </w:rPr>
+      </w:pPr>
+      <w:r>
+        <w:rPr>
+          <w:rStyle w:val="ac"/>
+          <w:rFonts w:ascii="unset" w:hAnsi="unset" w:cs="Arial"/>
+          <w:color w:val="1F1F1F"/>
+          <w:sz w:val="21"/>
+          <w:szCs w:val="21"/>
+        </w:rPr>
+        <w:t>Limit the guidance you give users</w:t>
+      </w:r>
+    </w:p>
+    <w:p>
+      <w:pPr>
+        <w:pStyle w:val="a7"/>
+        <w:shd w:val="clear" w:color="auto" w:fill="FFFFFF"/>
+        <w:spacing w:before="0" w:beforeAutospacing="0" w:after="240" w:afterAutospacing="0"/>
+        <w:rPr>
+          <w:rFonts w:ascii="Source Sans Pro" w:hAnsi="Source Sans Pro" w:cs="Arial"/>
+          <w:color w:val="1F1F1F"/>
+          <w:sz w:val="21"/>
+          <w:szCs w:val="21"/>
+        </w:rPr>
+      </w:pPr>
+      <w:r>
+        <w:rPr>
+          <w:rFonts w:ascii="Source Sans Pro" w:hAnsi="Source Sans Pro" w:cs="Arial"/>
+          <w:color w:val="1F1F1F"/>
+          <w:sz w:val="21"/>
+          <w:szCs w:val="21"/>
+        </w:rPr>
+        <w:t xml:space="preserve">Everyone learns and thinks in different ways. When you’re conducting any type of UX research, you have to be cautious to avoid experiencing any </w:t>
+      </w:r>
+      <w:r>
+        <w:rPr>
+          <w:rStyle w:val="ac"/>
+          <w:rFonts w:ascii="unset" w:hAnsi="unset" w:cs="Arial"/>
+          <w:color w:val="1F1F1F"/>
+          <w:sz w:val="21"/>
+          <w:szCs w:val="21"/>
+        </w:rPr>
+        <w:t>false consensus</w:t>
+      </w:r>
+      <w:r>
+        <w:rPr>
+          <w:rFonts w:ascii="Source Sans Pro" w:hAnsi="Source Sans Pro" w:cs="Arial"/>
+          <w:color w:val="1F1F1F"/>
+          <w:sz w:val="21"/>
+          <w:szCs w:val="21"/>
+        </w:rPr>
+        <w:t>, which is the assumption that others will think the same way as you do. </w:t>
+      </w:r>
+    </w:p>
+    <w:p>
+      <w:pPr>
+        <w:pStyle w:val="a7"/>
+        <w:shd w:val="clear" w:color="auto" w:fill="FFFFFF"/>
+        <w:spacing w:before="0" w:beforeAutospacing="0" w:after="240" w:afterAutospacing="0"/>
+        <w:rPr>
+          <w:rFonts w:ascii="Source Sans Pro" w:hAnsi="Source Sans Pro" w:cs="Arial"/>
+          <w:color w:val="1F1F1F"/>
+          <w:sz w:val="21"/>
+          <w:szCs w:val="21"/>
+        </w:rPr>
+      </w:pPr>
+      <w:r>
+        <w:rPr>
+          <w:rFonts w:ascii="Source Sans Pro" w:hAnsi="Source Sans Pro" w:cs="Arial"/>
+          <w:color w:val="1F1F1F"/>
+          <w:sz w:val="21"/>
+          <w:szCs w:val="21"/>
+        </w:rPr>
+        <w:t>If you’re conducting a usability study, some of the participants will not follow the product’s user flow in the way that you might expect. For example, a user might click through the menu, select a folder, and then select a subfolder to complete a task you assigned them, when there’s actually a simple hyperlink on the homepage that could have saved them time. In addition, some participants may use assistive technology to navigate the product and might follow an entirely different flow. </w:t>
+      </w:r>
+    </w:p>
+    <w:p>
+      <w:pPr>
+        <w:pStyle w:val="a7"/>
+        <w:shd w:val="clear" w:color="auto" w:fill="FFFFFF"/>
+        <w:spacing w:before="0" w:beforeAutospacing="0" w:after="240" w:afterAutospacing="0"/>
+        <w:rPr>
+          <w:rFonts w:ascii="Source Sans Pro" w:hAnsi="Source Sans Pro" w:cs="Arial"/>
+          <w:color w:val="1F1F1F"/>
+          <w:sz w:val="21"/>
+          <w:szCs w:val="21"/>
+        </w:rPr>
+      </w:pPr>
+      <w:r>
+        <w:rPr>
+          <w:rFonts w:ascii="Source Sans Pro" w:hAnsi="Source Sans Pro" w:cs="Arial"/>
+          <w:color w:val="1F1F1F"/>
+          <w:sz w:val="21"/>
+          <w:szCs w:val="21"/>
+        </w:rPr>
+        <w:lastRenderedPageBreak/>
+        <w:t>It’s important to let participants follow their own paths through your product, without interrupting them. Interrupting a participant while they’re experiencing your product will deprive you of useful data that can help you understand how to improve your designs. Instead, ask participants to narrate or break down their user journey with your product, as they move through the flow. This will allow you to better understand their thought process as they navigate through your designs. </w:t>
+      </w:r>
+    </w:p>
+    <w:p>
+      <w:pPr>
+        <w:shd w:val="clear" w:color="auto" w:fill="FFFFFF"/>
+        <w:rPr>
+          <w:rFonts w:ascii="Arial" w:hAnsi="Arial" w:cs="Arial"/>
+          <w:color w:val="1F1F1F"/>
+          <w:szCs w:val="21"/>
+        </w:rPr>
+      </w:pPr>
+      <w:r>
+        <w:rPr>
+          <w:rFonts w:ascii="Arial" w:hAnsi="Arial" w:cs="Arial"/>
+          <w:noProof/>
+          <w:color w:val="1F1F1F"/>
+          <w:szCs w:val="21"/>
+        </w:rPr>
+        <w:drawing>
+          <wp:inline distT="0" distB="0" distL="0" distR="0" wp14:anchorId="36ADCF5D" wp14:editId="44F8EDCA">
+            <wp:extent cx="5274310" cy="934085"/>
+            <wp:effectExtent l="0" t="0" r="2540" b="0"/>
+            <wp:docPr id="37" name="图片 37" descr="icon of a facial profile, with sound coming out of mouth; text reads: consider users' tone and body language"/>
+            <wp:cNvGraphicFramePr>
+              <a:graphicFrameLocks xmlns:a="http://schemas.openxmlformats.org/drawingml/2006/main" noChangeAspect="1"/>
+            </wp:cNvGraphicFramePr>
+            <a:graphic xmlns:a="http://schemas.openxmlformats.org/drawingml/2006/main">
+              <a:graphicData uri="http://schemas.openxmlformats.org/drawingml/2006/picture">
+                <pic:pic xmlns:pic="http://schemas.openxmlformats.org/drawingml/2006/picture">
+                  <pic:nvPicPr>
+                    <pic:cNvPr id="0" name="Picture 6" descr="icon of a facial profile, with sound coming out of mouth; text reads: consider users' tone and body language"/>
+                    <pic:cNvPicPr>
+                      <a:picLocks noChangeAspect="1" noChangeArrowheads="1"/>
+                    </pic:cNvPicPr>
+                  </pic:nvPicPr>
+                  <pic:blipFill>
+                    <a:blip r:embed="rId70" cstate="print">
+                      <a:extLst>
+                        <a:ext uri="{28A0092B-C50C-407E-A947-70E740481C1C}">
+                          <a14:useLocalDpi xmlns:a14="http://schemas.microsoft.com/office/drawing/2010/main" val="0"/>
+                        </a:ext>
+                      </a:extLst>
+                    </a:blip>
+                    <a:srcRect/>
+                    <a:stretch>
+                      <a:fillRect/>
+                    </a:stretch>
+                  </pic:blipFill>
+                  <pic:spPr bwMode="auto">
+                    <a:xfrm>
+                      <a:off x="0" y="0"/>
+                      <a:ext cx="5274310" cy="934085"/>
+                    </a:xfrm>
+                    <a:prstGeom prst="rect">
+                      <a:avLst/>
+                    </a:prstGeom>
+                    <a:noFill/>
+                    <a:ln>
+                      <a:noFill/>
+                    </a:ln>
+                  </pic:spPr>
+                </pic:pic>
+              </a:graphicData>
+            </a:graphic>
+          </wp:inline>
+        </w:drawing>
+      </w:r>
+    </w:p>
+    <w:p>
+      <w:pPr>
+        <w:pStyle w:val="3"/>
+        <w:rPr>
+          <w:rFonts w:ascii="Source Sans Pro" w:hAnsi="Source Sans Pro"/>
+        </w:rPr>
+      </w:pPr>
+      <w:r>
+        <w:rPr>
+          <w:rStyle w:val="ac"/>
+          <w:rFonts w:ascii="unset" w:hAnsi="unset" w:cs="Arial"/>
+          <w:color w:val="1F1F1F"/>
+          <w:sz w:val="21"/>
+          <w:szCs w:val="21"/>
+        </w:rPr>
+        <w:t>Choose your words carefully</w:t>
+      </w:r>
+    </w:p>
+    <w:p>
+      <w:pPr>
+        <w:pStyle w:val="a7"/>
+        <w:shd w:val="clear" w:color="auto" w:fill="FFFFFF"/>
+        <w:spacing w:before="0" w:beforeAutospacing="0" w:after="240" w:afterAutospacing="0"/>
+        <w:rPr>
+          <w:rFonts w:ascii="Source Sans Pro" w:hAnsi="Source Sans Pro" w:cs="Arial"/>
+          <w:color w:val="1F1F1F"/>
+          <w:sz w:val="21"/>
+          <w:szCs w:val="21"/>
+        </w:rPr>
+      </w:pPr>
+      <w:r>
+        <w:rPr>
+          <w:rFonts w:ascii="Source Sans Pro" w:hAnsi="Source Sans Pro" w:cs="Arial"/>
+          <w:color w:val="1F1F1F"/>
+          <w:sz w:val="21"/>
+          <w:szCs w:val="21"/>
+        </w:rPr>
+        <w:t xml:space="preserve">While conducting research, it’s important to use words that don’t lead the user in one direction or another. Of course, as a designer, you’re going to be partial to the designs you’ve created, and you’ll likely assume that users will appreciate them too. That’s why you designed them! But when asking users questions about their experience using your product, you don’t want them to answer in a particular way just to please you. Choosing leading words can cause the </w:t>
+      </w:r>
+      <w:r>
+        <w:rPr>
+          <w:rStyle w:val="ac"/>
+          <w:rFonts w:ascii="unset" w:hAnsi="unset" w:cs="Arial"/>
+          <w:color w:val="1F1F1F"/>
+          <w:sz w:val="21"/>
+          <w:szCs w:val="21"/>
+        </w:rPr>
+        <w:t>framing effect</w:t>
+      </w:r>
+      <w:r>
+        <w:rPr>
+          <w:rFonts w:ascii="Source Sans Pro" w:hAnsi="Source Sans Pro" w:cs="Arial"/>
+          <w:color w:val="1F1F1F"/>
+          <w:sz w:val="21"/>
+          <w:szCs w:val="21"/>
+        </w:rPr>
+        <w:t>, where users make a decision or choice based on the way information was presented to them. </w:t>
+      </w:r>
+    </w:p>
+    <w:p>
+      <w:pPr>
+        <w:pStyle w:val="a7"/>
+        <w:shd w:val="clear" w:color="auto" w:fill="FFFFFF"/>
+        <w:spacing w:before="0" w:beforeAutospacing="0" w:after="240" w:afterAutospacing="0"/>
+        <w:rPr>
+          <w:rFonts w:ascii="Source Sans Pro" w:hAnsi="Source Sans Pro" w:cs="Arial"/>
+          <w:color w:val="1F1F1F"/>
+          <w:sz w:val="21"/>
+          <w:szCs w:val="21"/>
+        </w:rPr>
+      </w:pPr>
+      <w:r>
+        <w:rPr>
+          <w:rFonts w:ascii="Source Sans Pro" w:hAnsi="Source Sans Pro" w:cs="Arial"/>
+          <w:color w:val="1F1F1F"/>
+          <w:sz w:val="21"/>
+          <w:szCs w:val="21"/>
+        </w:rPr>
+        <w:t xml:space="preserve">This is especially critical in usability studies. For example, imagine a participant is testing your designs. You ask the participant: “Do you like or dislike the improved layout of these buttons?” Because you used the word “improved,” the user will most likely reply positively. But, this isn’t very useful feedback because you framed the question in a way that led the participant to respond accordingly. To improve your product, you need </w:t>
+      </w:r>
+      <w:r>
+        <w:rPr>
+          <w:rStyle w:val="ad"/>
+          <w:rFonts w:ascii="Source Sans Pro" w:hAnsi="Source Sans Pro" w:cs="Arial"/>
+          <w:color w:val="1F1F1F"/>
+          <w:sz w:val="21"/>
+          <w:szCs w:val="21"/>
+        </w:rPr>
+        <w:t>honest</w:t>
+      </w:r>
+      <w:r>
+        <w:rPr>
+          <w:rFonts w:ascii="Source Sans Pro" w:hAnsi="Source Sans Pro" w:cs="Arial"/>
+          <w:color w:val="1F1F1F"/>
+          <w:sz w:val="21"/>
+          <w:szCs w:val="21"/>
+        </w:rPr>
+        <w:t xml:space="preserve"> feedback.</w:t>
+      </w:r>
+    </w:p>
+    <w:p>
+      <w:pPr>
+        <w:pStyle w:val="a7"/>
+        <w:shd w:val="clear" w:color="auto" w:fill="FFFFFF"/>
+        <w:spacing w:before="0" w:beforeAutospacing="0" w:after="240" w:afterAutospacing="0"/>
+        <w:rPr>
+          <w:rFonts w:ascii="Source Sans Pro" w:hAnsi="Source Sans Pro" w:cs="Arial"/>
+          <w:color w:val="1F1F1F"/>
+          <w:sz w:val="21"/>
+          <w:szCs w:val="21"/>
+        </w:rPr>
+      </w:pPr>
+      <w:r>
+        <w:rPr>
+          <w:rFonts w:ascii="Source Sans Pro" w:hAnsi="Source Sans Pro" w:cs="Arial"/>
+          <w:color w:val="1F1F1F"/>
+          <w:sz w:val="21"/>
+          <w:szCs w:val="21"/>
+        </w:rPr>
+        <w:t>Instead, a better way to frame the same question is: “Explain how you feel about the layout of the buttons.” This phrasing allows the user to come to their own conclusions without any outside influence, which will give you better data about their thought process and experience. </w:t>
+      </w:r>
+    </w:p>
+    <w:p>
+      <w:pPr>
+        <w:shd w:val="clear" w:color="auto" w:fill="FFFFFF"/>
+        <w:rPr>
+          <w:rFonts w:ascii="Arial" w:hAnsi="Arial" w:cs="Arial"/>
+          <w:color w:val="1F1F1F"/>
+          <w:szCs w:val="21"/>
+        </w:rPr>
+      </w:pPr>
+      <w:r>
+        <w:rPr>
+          <w:rFonts w:ascii="Arial" w:hAnsi="Arial" w:cs="Arial"/>
+          <w:noProof/>
+          <w:color w:val="1F1F1F"/>
+          <w:szCs w:val="21"/>
+        </w:rPr>
+        <w:drawing>
+          <wp:inline distT="0" distB="0" distL="0" distR="0" wp14:anchorId="2AE49E17" wp14:editId="07A47A40">
+            <wp:extent cx="5274310" cy="858520"/>
+            <wp:effectExtent l="0" t="0" r="2540" b="0"/>
+            <wp:docPr id="40" name="图片 40" descr="icon of 3 paper airplanes; text reads: foster independent thinking"/>
+            <wp:cNvGraphicFramePr>
+              <a:graphicFrameLocks xmlns:a="http://schemas.openxmlformats.org/drawingml/2006/main" noChangeAspect="1"/>
+            </wp:cNvGraphicFramePr>
+            <a:graphic xmlns:a="http://schemas.openxmlformats.org/drawingml/2006/main">
+              <a:graphicData uri="http://schemas.openxmlformats.org/drawingml/2006/picture">
+                <pic:pic xmlns:pic="http://schemas.openxmlformats.org/drawingml/2006/picture">
+                  <pic:nvPicPr>
+                    <pic:cNvPr id="0" name="Picture 3" descr="icon of 3 paper airplanes; text reads: foster independent thinking"/>
+                    <pic:cNvPicPr>
+                      <a:picLocks noChangeAspect="1" noChangeArrowheads="1"/>
+                    </pic:cNvPicPr>
+                  </pic:nvPicPr>
+                  <pic:blipFill>
+                    <a:blip r:embed="rId71" cstate="print">
+                      <a:extLst>
+                        <a:ext uri="{28A0092B-C50C-407E-A947-70E740481C1C}">
+                          <a14:useLocalDpi xmlns:a14="http://schemas.microsoft.com/office/drawing/2010/main" val="0"/>
+                        </a:ext>
+                      </a:extLst>
+                    </a:blip>
+                    <a:srcRect/>
+                    <a:stretch>
+                      <a:fillRect/>
+                    </a:stretch>
+                  </pic:blipFill>
+                  <pic:spPr bwMode="auto">
+                    <a:xfrm>
+                      <a:off x="0" y="0"/>
+                      <a:ext cx="5274310" cy="858520"/>
+                    </a:xfrm>
+                    <a:prstGeom prst="rect">
+                      <a:avLst/>
+                    </a:prstGeom>
+                    <a:noFill/>
+                    <a:ln>
+                      <a:noFill/>
+                    </a:ln>
+                  </pic:spPr>
+                </pic:pic>
+              </a:graphicData>
+            </a:graphic>
+          </wp:inline>
+        </w:drawing>
+      </w:r>
+    </w:p>
+    <w:p>
+      <w:pPr>
+        <w:pStyle w:val="3"/>
+        <w:rPr>
+          <w:rFonts w:ascii="Source Sans Pro" w:hAnsi="Source Sans Pro"/>
+        </w:rPr>
+      </w:pPr>
+      <w:r>
+        <w:rPr>
+          <w:rStyle w:val="ac"/>
+          <w:rFonts w:ascii="unset" w:hAnsi="unset" w:cs="Arial"/>
+          <w:color w:val="1F1F1F"/>
+          <w:sz w:val="21"/>
+          <w:szCs w:val="21"/>
+        </w:rPr>
+        <w:t>Avoid specific language</w:t>
+      </w:r>
+    </w:p>
+    <w:p>
+      <w:pPr>
+        <w:pStyle w:val="a7"/>
+        <w:shd w:val="clear" w:color="auto" w:fill="FFFFFF"/>
+        <w:spacing w:before="0" w:beforeAutospacing="0" w:after="240" w:afterAutospacing="0"/>
+        <w:rPr>
+          <w:rFonts w:ascii="Source Sans Pro" w:hAnsi="Source Sans Pro" w:cs="Arial"/>
+          <w:color w:val="1F1F1F"/>
+          <w:sz w:val="21"/>
+          <w:szCs w:val="21"/>
+        </w:rPr>
+      </w:pPr>
+      <w:r>
+        <w:rPr>
+          <w:rFonts w:ascii="Source Sans Pro" w:hAnsi="Source Sans Pro" w:cs="Arial"/>
+          <w:color w:val="1F1F1F"/>
+          <w:sz w:val="21"/>
+          <w:szCs w:val="21"/>
+        </w:rPr>
+        <w:t xml:space="preserve">It’s important to be mindful about the types of questions you ask users and how those questions are framed. You’ll need to be careful to avoid </w:t>
+      </w:r>
+      <w:r>
+        <w:rPr>
+          <w:rStyle w:val="ac"/>
+          <w:rFonts w:ascii="unset" w:hAnsi="unset" w:cs="Arial"/>
+          <w:color w:val="1F1F1F"/>
+          <w:sz w:val="21"/>
+          <w:szCs w:val="21"/>
+        </w:rPr>
+        <w:t>confirmation bias,</w:t>
+      </w:r>
+      <w:r>
+        <w:rPr>
+          <w:rFonts w:ascii="Source Sans Pro" w:hAnsi="Source Sans Pro" w:cs="Arial"/>
+          <w:color w:val="1F1F1F"/>
+          <w:sz w:val="21"/>
+          <w:szCs w:val="21"/>
+        </w:rPr>
+        <w:t xml:space="preserve"> which is trying to find evidence to prove a hypothesis you already have. </w:t>
+      </w:r>
+    </w:p>
+    <w:p>
+      <w:pPr>
+        <w:pStyle w:val="a7"/>
+        <w:shd w:val="clear" w:color="auto" w:fill="FFFFFF"/>
+        <w:spacing w:before="0" w:beforeAutospacing="0" w:after="240" w:afterAutospacing="0"/>
+        <w:rPr>
+          <w:rFonts w:ascii="Source Sans Pro" w:hAnsi="Source Sans Pro" w:cs="Arial"/>
+          <w:color w:val="1F1F1F"/>
+          <w:sz w:val="21"/>
+          <w:szCs w:val="21"/>
+        </w:rPr>
+      </w:pPr>
+      <w:r>
+        <w:rPr>
+          <w:rFonts w:ascii="Source Sans Pro" w:hAnsi="Source Sans Pro" w:cs="Arial"/>
+          <w:color w:val="1F1F1F"/>
+          <w:sz w:val="21"/>
+          <w:szCs w:val="21"/>
+        </w:rPr>
+        <w:lastRenderedPageBreak/>
+        <w:t xml:space="preserve">Confirmation bias is particularly prevalent in online surveys. For example, imagine that you’re conducting an online survey with a large group of participants. One of your survey questions is: “How do you use our product?” As the designer, you have a few ideas about how you </w:t>
+      </w:r>
+      <w:r>
+        <w:rPr>
+          <w:rStyle w:val="ad"/>
+          <w:rFonts w:ascii="Source Sans Pro" w:hAnsi="Source Sans Pro" w:cs="Arial"/>
+          <w:color w:val="1F1F1F"/>
+          <w:sz w:val="21"/>
+          <w:szCs w:val="21"/>
+        </w:rPr>
+        <w:t>think</w:t>
+      </w:r>
+      <w:r>
+        <w:rPr>
+          <w:rFonts w:ascii="Source Sans Pro" w:hAnsi="Source Sans Pro" w:cs="Arial"/>
+          <w:color w:val="1F1F1F"/>
+          <w:sz w:val="21"/>
+          <w:szCs w:val="21"/>
+        </w:rPr>
+        <w:t xml:space="preserve"> people use your product, so you provide four options with specifically worded language that the participant has to choose from. If none of the options you’ve provided apply to the user, they can’t select “other” or skip the question, so they’ll be forced to choose one of the multiple-choice answers that doesn’t match their actual experience. That means you’ll end up with false information that skews your research data and potentially provides incorrect evidence for a hypothesis you already had. </w:t>
+      </w:r>
+    </w:p>
+    <w:p>
+      <w:pPr>
+        <w:pStyle w:val="a7"/>
+        <w:shd w:val="clear" w:color="auto" w:fill="FFFFFF"/>
+        <w:spacing w:before="0" w:beforeAutospacing="0" w:after="240" w:afterAutospacing="0"/>
+        <w:rPr>
+          <w:rFonts w:ascii="Source Sans Pro" w:hAnsi="Source Sans Pro" w:cs="Arial"/>
+          <w:color w:val="1F1F1F"/>
+          <w:sz w:val="21"/>
+          <w:szCs w:val="21"/>
+        </w:rPr>
+      </w:pPr>
+      <w:r>
+        <w:rPr>
+          <w:rFonts w:ascii="Source Sans Pro" w:hAnsi="Source Sans Pro" w:cs="Arial"/>
+          <w:color w:val="1F1F1F"/>
+          <w:sz w:val="21"/>
+          <w:szCs w:val="21"/>
+        </w:rPr>
+        <w:t>Remember, in a survey, you want measurable results, which is known as quantitative data. You can reframe the question in your survey to ask participants to rate their experiences using the product, which will be a more accurate way to gauge how they felt about using it.</w:t>
+      </w:r>
+    </w:p>
+    <w:p>
+      <w:pPr>
+        <w:shd w:val="clear" w:color="auto" w:fill="FFFFFF"/>
+        <w:rPr>
+          <w:rFonts w:ascii="Arial" w:hAnsi="Arial" w:cs="Arial"/>
+          <w:color w:val="1F1F1F"/>
+          <w:szCs w:val="21"/>
+        </w:rPr>
+      </w:pPr>
+      <w:r>
+        <w:rPr>
+          <w:rFonts w:ascii="Arial" w:hAnsi="Arial" w:cs="Arial"/>
+          <w:noProof/>
+          <w:color w:val="1F1F1F"/>
+          <w:szCs w:val="21"/>
+        </w:rPr>
+        <w:drawing>
+          <wp:inline distT="0" distB="0" distL="0" distR="0" wp14:anchorId="3023BFBB" wp14:editId="5E71502F">
+            <wp:extent cx="5274310" cy="897255"/>
+            <wp:effectExtent l="0" t="0" r="2540" b="0"/>
+            <wp:docPr id="38" name="图片 38" descr="icon of a funnel; text reads: limit the guidance you give users."/>
+            <wp:cNvGraphicFramePr>
+              <a:graphicFrameLocks xmlns:a="http://schemas.openxmlformats.org/drawingml/2006/main" noChangeAspect="1"/>
+            </wp:cNvGraphicFramePr>
+            <a:graphic xmlns:a="http://schemas.openxmlformats.org/drawingml/2006/main">
+              <a:graphicData uri="http://schemas.openxmlformats.org/drawingml/2006/picture">
+                <pic:pic xmlns:pic="http://schemas.openxmlformats.org/drawingml/2006/picture">
+                  <pic:nvPicPr>
+                    <pic:cNvPr id="0" name="Picture 5" descr="icon of a funnel; text reads: limit the guidance you give users."/>
+                    <pic:cNvPicPr>
+                      <a:picLocks noChangeAspect="1" noChangeArrowheads="1"/>
+                    </pic:cNvPicPr>
+                  </pic:nvPicPr>
+                  <pic:blipFill>
+                    <a:blip r:embed="rId72" cstate="print">
+                      <a:extLst>
+                        <a:ext uri="{28A0092B-C50C-407E-A947-70E740481C1C}">
+                          <a14:useLocalDpi xmlns:a14="http://schemas.microsoft.com/office/drawing/2010/main" val="0"/>
+                        </a:ext>
+                      </a:extLst>
+                    </a:blip>
+                    <a:srcRect/>
+                    <a:stretch>
+                      <a:fillRect/>
+                    </a:stretch>
+                  </pic:blipFill>
+                  <pic:spPr bwMode="auto">
+                    <a:xfrm>
+                      <a:off x="0" y="0"/>
+                      <a:ext cx="5274310" cy="897255"/>
+                    </a:xfrm>
+                    <a:prstGeom prst="rect">
+                      <a:avLst/>
+                    </a:prstGeom>
+                    <a:noFill/>
+                    <a:ln>
+                      <a:noFill/>
+                    </a:ln>
+                  </pic:spPr>
+                </pic:pic>
+              </a:graphicData>
+            </a:graphic>
+          </wp:inline>
+        </w:drawing>
+      </w:r>
+    </w:p>
+    <w:p>
+      <w:pPr>
+        <w:pStyle w:val="3"/>
+        <w:rPr>
+          <w:rFonts w:ascii="Source Sans Pro" w:hAnsi="Source Sans Pro"/>
+        </w:rPr>
+      </w:pPr>
+      <w:r>
+        <w:rPr>
+          <w:rStyle w:val="ac"/>
+          <w:rFonts w:ascii="unset" w:hAnsi="unset" w:cs="Arial"/>
+          <w:color w:val="1F1F1F"/>
+          <w:sz w:val="21"/>
+          <w:szCs w:val="21"/>
+        </w:rPr>
+        <w:t>Be careful of your own body language and reactions</w:t>
+      </w:r>
+    </w:p>
+    <w:p>
+      <w:pPr>
+        <w:pStyle w:val="a7"/>
+        <w:shd w:val="clear" w:color="auto" w:fill="FFFFFF"/>
+        <w:spacing w:before="0" w:beforeAutospacing="0" w:after="240" w:afterAutospacing="0"/>
+        <w:rPr>
+          <w:rFonts w:ascii="Source Sans Pro" w:hAnsi="Source Sans Pro" w:cs="Arial"/>
+          <w:color w:val="1F1F1F"/>
+          <w:sz w:val="21"/>
+          <w:szCs w:val="21"/>
+        </w:rPr>
+      </w:pPr>
+      <w:r>
+        <w:rPr>
+          <w:rFonts w:ascii="Source Sans Pro" w:hAnsi="Source Sans Pro" w:cs="Arial"/>
+          <w:color w:val="1F1F1F"/>
+          <w:sz w:val="21"/>
+          <w:szCs w:val="21"/>
+        </w:rPr>
+        <w:t xml:space="preserve">You also have to be mindful of your </w:t>
+      </w:r>
+      <w:r>
+        <w:rPr>
+          <w:rStyle w:val="ad"/>
+          <w:rFonts w:ascii="Source Sans Pro" w:hAnsi="Source Sans Pro" w:cs="Arial"/>
+          <w:color w:val="1F1F1F"/>
+          <w:sz w:val="21"/>
+          <w:szCs w:val="21"/>
+        </w:rPr>
+        <w:t>own</w:t>
+      </w:r>
+      <w:r>
+        <w:rPr>
+          <w:rFonts w:ascii="Source Sans Pro" w:hAnsi="Source Sans Pro" w:cs="Arial"/>
+          <w:color w:val="1F1F1F"/>
+          <w:sz w:val="21"/>
+          <w:szCs w:val="21"/>
+        </w:rPr>
+        <w:t xml:space="preserve"> tone and body language while interacting with participants. </w:t>
+      </w:r>
+      <w:r>
+        <w:rPr>
+          <w:rStyle w:val="ac"/>
+          <w:rFonts w:ascii="unset" w:hAnsi="unset" w:cs="Arial"/>
+          <w:color w:val="1F1F1F"/>
+          <w:sz w:val="21"/>
+          <w:szCs w:val="21"/>
+        </w:rPr>
+        <w:t xml:space="preserve">Social desirability bias </w:t>
+      </w:r>
+      <w:r>
+        <w:rPr>
+          <w:rFonts w:ascii="Source Sans Pro" w:hAnsi="Source Sans Pro" w:cs="Arial"/>
+          <w:color w:val="1F1F1F"/>
+          <w:sz w:val="21"/>
+          <w:szCs w:val="21"/>
+        </w:rPr>
+        <w:t xml:space="preserve">can happen when a participant answers a question based on what they </w:t>
+      </w:r>
+      <w:r>
+        <w:rPr>
+          <w:rStyle w:val="ad"/>
+          <w:rFonts w:ascii="Source Sans Pro" w:hAnsi="Source Sans Pro" w:cs="Arial"/>
+          <w:color w:val="1F1F1F"/>
+          <w:sz w:val="21"/>
+          <w:szCs w:val="21"/>
+        </w:rPr>
+        <w:t>think</w:t>
+      </w:r>
+      <w:r>
+        <w:rPr>
+          <w:rFonts w:ascii="Source Sans Pro" w:hAnsi="Source Sans Pro" w:cs="Arial"/>
+          <w:color w:val="1F1F1F"/>
+          <w:sz w:val="21"/>
+          <w:szCs w:val="21"/>
+        </w:rPr>
+        <w:t xml:space="preserve"> you want to hear. If you ask a question to a participant, and they notice you exhibiting a visual or audible clue that suggests your own opinion about the question, they might answer in a way that they think will please you. </w:t>
+      </w:r>
+    </w:p>
+    <w:p>
+      <w:pPr>
+        <w:pStyle w:val="a7"/>
+        <w:shd w:val="clear" w:color="auto" w:fill="FFFFFF"/>
+        <w:spacing w:before="0" w:beforeAutospacing="0" w:after="240" w:afterAutospacing="0"/>
+        <w:rPr>
+          <w:rFonts w:ascii="Source Sans Pro" w:hAnsi="Source Sans Pro" w:cs="Arial"/>
+          <w:color w:val="1F1F1F"/>
+          <w:sz w:val="21"/>
+          <w:szCs w:val="21"/>
+        </w:rPr>
+      </w:pPr>
+      <w:r>
+        <w:rPr>
+          <w:rFonts w:ascii="Source Sans Pro" w:hAnsi="Source Sans Pro" w:cs="Arial"/>
+          <w:color w:val="1F1F1F"/>
+          <w:sz w:val="21"/>
+          <w:szCs w:val="21"/>
+        </w:rPr>
+        <w:t>For example, imagine you’re describing a feature of the app you’ve designed that really excites you, and your tone of voice changes. If this happens, it’s likely that the participant won’t be honest about their negative opinions of the feature, since you’re so positive about it. If you want the data you collect to be useful, the user has to feel comfortable sharing their true, unfiltered feelings about the product. It’s your job to guide them through the process without accidentally influencing their answers. One way to do this is to reassure participants that their answers won’t hurt anyone’s feelings and that you really want to hear their honest opinions in order to improve your work. </w:t>
+      </w:r>
+    </w:p>
+    <w:p>
+      <w:pPr>
+        <w:shd w:val="clear" w:color="auto" w:fill="FFFFFF"/>
+        <w:rPr>
+          <w:rFonts w:ascii="Arial" w:hAnsi="Arial" w:cs="Arial"/>
+          <w:color w:val="1F1F1F"/>
+          <w:szCs w:val="21"/>
+        </w:rPr>
+      </w:pPr>
+      <w:r>
+        <w:rPr>
+          <w:rFonts w:ascii="Arial" w:hAnsi="Arial" w:cs="Arial"/>
+          <w:noProof/>
+          <w:color w:val="1F1F1F"/>
+          <w:szCs w:val="21"/>
+        </w:rPr>
+        <w:drawing>
+          <wp:inline distT="0" distB="0" distL="0" distR="0" wp14:anchorId="0920888E" wp14:editId="402368FB">
+            <wp:extent cx="5274310" cy="837565"/>
+            <wp:effectExtent l="0" t="0" r="2540" b="635"/>
+            <wp:docPr id="35" name="图片 35" descr="icon of a magnifying glass with a check mark in it; text reads: plan your research effectively"/>
+            <wp:cNvGraphicFramePr>
+              <a:graphicFrameLocks xmlns:a="http://schemas.openxmlformats.org/drawingml/2006/main" noChangeAspect="1"/>
+            </wp:cNvGraphicFramePr>
+            <a:graphic xmlns:a="http://schemas.openxmlformats.org/drawingml/2006/main">
+              <a:graphicData uri="http://schemas.openxmlformats.org/drawingml/2006/picture">
+                <pic:pic xmlns:pic="http://schemas.openxmlformats.org/drawingml/2006/picture">
+                  <pic:nvPicPr>
+                    <pic:cNvPr id="0" name="Picture 8" descr="icon of a magnifying glass with a check mark in it; text reads: plan your research effectively"/>
+                    <pic:cNvPicPr>
+                      <a:picLocks noChangeAspect="1" noChangeArrowheads="1"/>
+                    </pic:cNvPicPr>
+                  </pic:nvPicPr>
+                  <pic:blipFill>
+                    <a:blip r:embed="rId73" cstate="print">
+                      <a:extLst>
+                        <a:ext uri="{28A0092B-C50C-407E-A947-70E740481C1C}">
+                          <a14:useLocalDpi xmlns:a14="http://schemas.microsoft.com/office/drawing/2010/main" val="0"/>
+                        </a:ext>
+                      </a:extLst>
+                    </a:blip>
+                    <a:srcRect/>
+                    <a:stretch>
+                      <a:fillRect/>
+                    </a:stretch>
+                  </pic:blipFill>
+                  <pic:spPr bwMode="auto">
+                    <a:xfrm>
+                      <a:off x="0" y="0"/>
+                      <a:ext cx="5274310" cy="837565"/>
+                    </a:xfrm>
+                    <a:prstGeom prst="rect">
+                      <a:avLst/>
+                    </a:prstGeom>
+                    <a:noFill/>
+                    <a:ln>
+                      <a:noFill/>
+                    </a:ln>
+                  </pic:spPr>
+                </pic:pic>
+              </a:graphicData>
+            </a:graphic>
+          </wp:inline>
+        </w:drawing>
+      </w:r>
+    </w:p>
+    <w:p>
+      <w:pPr>
+        <w:pStyle w:val="3"/>
+        <w:rPr>
+          <w:rStyle w:val="ac"/>
+          <w:rFonts w:ascii="unset" w:hAnsi="unset" w:cs="Arial"/>
+          <w:color w:val="1F1F1F"/>
+          <w:sz w:val="21"/>
+          <w:szCs w:val="21"/>
+        </w:rPr>
+      </w:pPr>
+      <w:r>
+        <w:rPr>
+          <w:rStyle w:val="ac"/>
+          <w:rFonts w:ascii="unset" w:hAnsi="unset" w:cs="Arial"/>
+          <w:color w:val="1F1F1F"/>
+          <w:sz w:val="21"/>
+          <w:szCs w:val="21"/>
+        </w:rPr>
+        <w:lastRenderedPageBreak/>
+        <w:t>Consider users’ tone and body language</w:t>
+      </w:r>
+    </w:p>
+    <w:p>
+      <w:pPr>
+        <w:pStyle w:val="a7"/>
+        <w:shd w:val="clear" w:color="auto" w:fill="FFFFFF"/>
+        <w:spacing w:before="0" w:beforeAutospacing="0" w:after="240" w:afterAutospacing="0"/>
+        <w:rPr>
+          <w:rFonts w:ascii="Source Sans Pro" w:hAnsi="Source Sans Pro" w:cs="Arial"/>
+          <w:color w:val="1F1F1F"/>
+          <w:sz w:val="21"/>
+          <w:szCs w:val="21"/>
+        </w:rPr>
+      </w:pPr>
+      <w:r>
+        <w:rPr>
+          <w:rFonts w:ascii="Source Sans Pro" w:hAnsi="Source Sans Pro" w:cs="Arial"/>
+          <w:color w:val="1F1F1F"/>
+          <w:sz w:val="21"/>
+          <w:szCs w:val="21"/>
+        </w:rPr>
+        <w:t xml:space="preserve">You’ll work with many different users and participants throughout your UX career, and part of your job will involve interpreting their nonverbal cues, like vocal tone and body language. To avoid experiencing </w:t>
+      </w:r>
+      <w:r>
+        <w:rPr>
+          <w:rStyle w:val="ac"/>
+          <w:rFonts w:ascii="unset" w:hAnsi="unset" w:cs="Arial"/>
+          <w:color w:val="1F1F1F"/>
+          <w:sz w:val="21"/>
+          <w:szCs w:val="21"/>
+        </w:rPr>
+        <w:t>implicit biases</w:t>
+      </w:r>
+      <w:r>
+        <w:rPr>
+          <w:rFonts w:ascii="Source Sans Pro" w:hAnsi="Source Sans Pro" w:cs="Arial"/>
+          <w:color w:val="1F1F1F"/>
+          <w:sz w:val="21"/>
+          <w:szCs w:val="21"/>
+        </w:rPr>
+        <w:t>, which are based on the collection of attitudes and stereotypes you associate with people without your conscious knowledge</w:t>
+      </w:r>
+      <w:r>
+        <w:rPr>
+          <w:rStyle w:val="ac"/>
+          <w:rFonts w:ascii="unset" w:hAnsi="unset" w:cs="Arial"/>
+          <w:color w:val="1F1F1F"/>
+          <w:sz w:val="21"/>
+          <w:szCs w:val="21"/>
+        </w:rPr>
+        <w:t xml:space="preserve">, </w:t>
+      </w:r>
+      <w:r>
+        <w:rPr>
+          <w:rFonts w:ascii="Source Sans Pro" w:hAnsi="Source Sans Pro" w:cs="Arial"/>
+          <w:color w:val="1F1F1F"/>
+          <w:sz w:val="21"/>
+          <w:szCs w:val="21"/>
+        </w:rPr>
+        <w:t>it’s important to clarify when you think you’re getting mixed signals from a participant. </w:t>
+      </w:r>
+    </w:p>
+    <w:p>
+      <w:pPr>
+        <w:pStyle w:val="a7"/>
+        <w:shd w:val="clear" w:color="auto" w:fill="FFFFFF"/>
+        <w:spacing w:before="0" w:beforeAutospacing="0" w:after="240" w:afterAutospacing="0"/>
+        <w:rPr>
+          <w:rFonts w:ascii="Source Sans Pro" w:hAnsi="Source Sans Pro" w:cs="Arial"/>
+          <w:color w:val="1F1F1F"/>
+          <w:sz w:val="21"/>
+          <w:szCs w:val="21"/>
+        </w:rPr>
+      </w:pPr>
+      <w:r>
+        <w:rPr>
+          <w:rFonts w:ascii="Source Sans Pro" w:hAnsi="Source Sans Pro" w:cs="Arial"/>
+          <w:color w:val="1F1F1F"/>
+          <w:sz w:val="21"/>
+          <w:szCs w:val="21"/>
+        </w:rPr>
+        <w:t>For example, imagine you’re conducting a one-on-one interview, and the participant has their arms crossed over their chest. This can be interpreted as a sign of feeling defensive or insecure, which might contradict the positive feedback they are sharing verbally about your product. This is a great time to ask the participant questions, like “Is any of this making you uncomfortable?”, which can encourage them to explain that it’s cold in your office and they’re just trying to warm themselves up. Always ask questions if you’re unsure about the intention of a user’s tone or body language! </w:t>
+      </w:r>
+    </w:p>
+    <w:p>
+      <w:pPr>
+        <w:pStyle w:val="a7"/>
+        <w:shd w:val="clear" w:color="auto" w:fill="FFFFFF"/>
+        <w:spacing w:before="0" w:beforeAutospacing="0" w:after="240" w:afterAutospacing="0"/>
+        <w:rPr>
+          <w:rFonts w:ascii="Source Sans Pro" w:hAnsi="Source Sans Pro" w:cs="Arial"/>
+          <w:color w:val="1F1F1F"/>
+          <w:sz w:val="21"/>
+          <w:szCs w:val="21"/>
+        </w:rPr>
+      </w:pPr>
+      <w:r>
+        <w:rPr>
+          <w:rFonts w:ascii="Source Sans Pro" w:hAnsi="Source Sans Pro" w:cs="Arial"/>
+          <w:color w:val="1F1F1F"/>
+          <w:sz w:val="21"/>
+          <w:szCs w:val="21"/>
+        </w:rPr>
+        <w:t>For this feedback process to work, however, it’s important to make sure participants are comfortable sharing their thoughts with you. Before the research begins, ask participants about themselves or make light conversation. Starting with easier questions can help reduce anxiety or awkwardness throughout the study. </w:t>
+      </w:r>
+    </w:p>
+    <w:p>
+      <w:pPr>
+        <w:shd w:val="clear" w:color="auto" w:fill="FFFFFF"/>
+        <w:rPr>
+          <w:rFonts w:ascii="Arial" w:hAnsi="Arial" w:cs="Arial"/>
+          <w:color w:val="1F1F1F"/>
+          <w:szCs w:val="21"/>
+        </w:rPr>
+      </w:pPr>
+      <w:r>
+        <w:rPr>
+          <w:rFonts w:ascii="Arial" w:hAnsi="Arial" w:cs="Arial"/>
+          <w:noProof/>
+          <w:color w:val="1F1F1F"/>
+          <w:szCs w:val="21"/>
+        </w:rPr>
+        <w:drawing>
+          <wp:inline distT="0" distB="0" distL="0" distR="0" wp14:anchorId="381AFB2B" wp14:editId="61BD9FDD">
+            <wp:extent cx="5274310" cy="913130"/>
+            <wp:effectExtent l="0" t="0" r="2540" b="1270"/>
+            <wp:docPr id="36" name="图片 36" descr="Icon of a person shrugging; text reads: be careful of your own body language and reactions"/>
+            <wp:cNvGraphicFramePr>
+              <a:graphicFrameLocks xmlns:a="http://schemas.openxmlformats.org/drawingml/2006/main" noChangeAspect="1"/>
+            </wp:cNvGraphicFramePr>
+            <a:graphic xmlns:a="http://schemas.openxmlformats.org/drawingml/2006/main">
+              <a:graphicData uri="http://schemas.openxmlformats.org/drawingml/2006/picture">
+                <pic:pic xmlns:pic="http://schemas.openxmlformats.org/drawingml/2006/picture">
+                  <pic:nvPicPr>
+                    <pic:cNvPr id="0" name="Picture 7" descr="Icon of a person shrugging; text reads: be careful of your own body language and reactions"/>
+                    <pic:cNvPicPr>
+                      <a:picLocks noChangeAspect="1" noChangeArrowheads="1"/>
+                    </pic:cNvPicPr>
+                  </pic:nvPicPr>
+                  <pic:blipFill>
+                    <a:blip r:embed="rId74" cstate="print">
+                      <a:extLst>
+                        <a:ext uri="{28A0092B-C50C-407E-A947-70E740481C1C}">
+                          <a14:useLocalDpi xmlns:a14="http://schemas.microsoft.com/office/drawing/2010/main" val="0"/>
+                        </a:ext>
+                      </a:extLst>
+                    </a:blip>
+                    <a:srcRect/>
+                    <a:stretch>
+                      <a:fillRect/>
+                    </a:stretch>
+                  </pic:blipFill>
+                  <pic:spPr bwMode="auto">
+                    <a:xfrm>
+                      <a:off x="0" y="0"/>
+                      <a:ext cx="5274310" cy="913130"/>
+                    </a:xfrm>
+                    <a:prstGeom prst="rect">
+                      <a:avLst/>
+                    </a:prstGeom>
+                    <a:noFill/>
+                    <a:ln>
+                      <a:noFill/>
+                    </a:ln>
+                  </pic:spPr>
+                </pic:pic>
+              </a:graphicData>
+            </a:graphic>
+          </wp:inline>
+        </w:drawing>
+      </w:r>
+    </w:p>
+    <w:p>
+      <w:pPr>
+        <w:pStyle w:val="2"/>
+        <w:shd w:val="clear" w:color="auto" w:fill="FFFFFF"/>
+        <w:spacing w:before="480" w:beforeAutospacing="0" w:after="240" w:afterAutospacing="0"/>
+        <w:rPr>
+          <w:rFonts w:ascii="Source Sans Pro" w:hAnsi="Source Sans Pro" w:cs="Arial"/>
+          <w:color w:val="1F1F1F"/>
+          <w:spacing w:val="-2"/>
+        </w:rPr>
+      </w:pPr>
+      <w:r>
+        <w:rPr>
+          <w:rFonts w:ascii="Source Sans Pro" w:hAnsi="Source Sans Pro" w:cs="Arial"/>
+          <w:color w:val="1F1F1F"/>
+          <w:spacing w:val="-2"/>
+        </w:rPr>
+        <w:t>Combating bias as a UX designer</w:t>
+      </w:r>
+    </w:p>
+    <w:p>
+      <w:pPr>
+        <w:pStyle w:val="a7"/>
+        <w:shd w:val="clear" w:color="auto" w:fill="FFFFFF"/>
+        <w:spacing w:before="0" w:beforeAutospacing="0" w:after="240" w:afterAutospacing="0"/>
+        <w:rPr>
+          <w:rFonts w:ascii="Source Sans Pro" w:hAnsi="Source Sans Pro" w:cs="Arial"/>
+          <w:color w:val="1F1F1F"/>
+          <w:sz w:val="21"/>
+          <w:szCs w:val="21"/>
+        </w:rPr>
+      </w:pPr>
+      <w:r>
+        <w:rPr>
+          <w:rFonts w:ascii="Source Sans Pro" w:hAnsi="Source Sans Pro" w:cs="Arial"/>
+          <w:color w:val="1F1F1F"/>
+          <w:sz w:val="21"/>
+          <w:szCs w:val="21"/>
+        </w:rPr>
+        <w:t xml:space="preserve">Although having biases is normal, it’s essential to try to eliminate bias from your research process to get the most accurate understanding of your users’ needs. </w:t>
+      </w:r>
+    </w:p>
+    <w:p>
+      <w:pPr>
+        <w:pStyle w:val="a7"/>
+        <w:shd w:val="clear" w:color="auto" w:fill="FFFFFF"/>
+        <w:spacing w:before="0" w:beforeAutospacing="0" w:after="240" w:afterAutospacing="0"/>
+        <w:rPr>
+          <w:rFonts w:ascii="Source Sans Pro" w:hAnsi="Source Sans Pro" w:cs="Arial"/>
+          <w:color w:val="1F1F1F"/>
+          <w:sz w:val="21"/>
+          <w:szCs w:val="21"/>
+        </w:rPr>
+      </w:pPr>
+      <w:r>
+        <w:rPr>
+          <w:rFonts w:ascii="Source Sans Pro" w:hAnsi="Source Sans Pro" w:cs="Arial"/>
+          <w:color w:val="1F1F1F"/>
+          <w:sz w:val="21"/>
+          <w:szCs w:val="21"/>
+        </w:rPr>
+        <w:t>Knowing the types of biases that exist and how you can avoid them will help you recognize when it’s happening, so you’re already off to a great start! </w:t>
+      </w:r>
+    </w:p>
+    <w:p>
+      <w:pPr>
+        <w:pStyle w:val="a7"/>
+        <w:shd w:val="clear" w:color="auto" w:fill="FFFFFF"/>
+        <w:spacing w:before="0" w:beforeAutospacing="0" w:after="240" w:afterAutospacing="0"/>
+        <w:rPr>
+          <w:rFonts w:ascii="Source Sans Pro" w:hAnsi="Source Sans Pro" w:cs="Arial"/>
+          <w:color w:val="1F1F1F"/>
+          <w:sz w:val="21"/>
+          <w:szCs w:val="21"/>
+        </w:rPr>
+      </w:pPr>
+      <w:r>
+        <w:rPr>
+          <w:rFonts w:ascii="Source Sans Pro" w:hAnsi="Source Sans Pro" w:cs="Arial"/>
+          <w:color w:val="1F1F1F"/>
+          <w:sz w:val="21"/>
+          <w:szCs w:val="21"/>
+        </w:rPr>
+        <w:t xml:space="preserve">If you’d like to learn more about biases in UX research, check out </w:t>
+      </w:r>
+      <w:hyperlink r:id="rId75" w:tgtFrame="_blank" w:history="1">
+        <w:r>
+          <w:rPr>
+            <w:rStyle w:val="a8"/>
+            <w:rFonts w:ascii="Source Sans Pro" w:hAnsi="Source Sans Pro" w:cs="Arial"/>
+            <w:color w:val="0056D2"/>
+            <w:sz w:val="21"/>
+            <w:szCs w:val="21"/>
+          </w:rPr>
+          <w:t>this article on overcoming cognitive bias in user research</w:t>
+        </w:r>
+      </w:hyperlink>
+      <w:hyperlink r:id="rId76" w:tgtFrame="_blank" w:history="1">
+        <w:r>
+          <w:rPr>
+            <w:rStyle w:val="a8"/>
+            <w:rFonts w:ascii="Source Sans Pro" w:hAnsi="Source Sans Pro" w:cs="Arial"/>
+            <w:color w:val="0056D2"/>
+            <w:sz w:val="21"/>
+            <w:szCs w:val="21"/>
+          </w:rPr>
+          <w:t xml:space="preserve"> </w:t>
+        </w:r>
+      </w:hyperlink>
+      <w:r>
+        <w:rPr>
+          <w:rFonts w:ascii="Source Sans Pro" w:hAnsi="Source Sans Pro" w:cs="Arial"/>
+          <w:color w:val="1F1F1F"/>
+          <w:sz w:val="21"/>
+          <w:szCs w:val="21"/>
+        </w:rPr>
+        <w:t>from Design at NPR.</w:t>
+      </w:r>
+    </w:p>
+    <w:p>
+      <w:pPr>
+        <w:pStyle w:val="a7"/>
+        <w:shd w:val="clear" w:color="auto" w:fill="FFFFFF"/>
+        <w:spacing w:before="0" w:beforeAutospacing="0" w:after="240" w:afterAutospacing="0"/>
+        <w:rPr>
+          <w:rFonts w:ascii="Source Sans Pro" w:hAnsi="Source Sans Pro" w:cs="Arial"/>
+          <w:color w:val="1F1F1F"/>
+          <w:sz w:val="21"/>
+          <w:szCs w:val="21"/>
+        </w:rPr>
+      </w:pPr>
+    </w:p>
     <w:p/>
     <w:sectPr>
       <w:pgSz w:w="11906" w:h="16838"/>
@@ -10891,7 +12402,7 @@
         <v:path o:extrusionok="f" gradientshapeok="t" o:connecttype="rect"/>
         <o:lock v:ext="edit" aspectratio="t"/>
       </v:shapetype>
-      <v:shape id="_x0000_i1045" type="#_x0000_t75" style="width:11.4pt;height:11.4pt" o:bullet="t">
+      <v:shape id="_x0000_i1053" type="#_x0000_t75" style="width:11.25pt;height:11.25pt" o:bullet="t">
         <v:imagedata r:id="rId1" o:title="msoF85F"/>
       </v:shape>
     </w:pict>
@@ -21280,6 +22791,17 @@
       <w:szCs w:val="32"/>
     </w:rPr>
   </w:style>
+  <w:style w:type="character" w:styleId="ad">
+    <w:name w:val="Emphasis"/>
+    <w:basedOn w:val="a0"/>
+    <w:uiPriority w:val="20"/>
+    <w:qFormat/>
+    <w:rsid w:val="00ED6AF3"/>
+    <w:rPr>
+      <w:i/>
+      <w:iCs/>
+    </w:rPr>
+  </w:style>
 </w:styles>
 </file>
 

</xml_diff>